<commit_message>
Cac phan mem can chuan bi cho Frontend
</commit_message>
<xml_diff>
--- a/Day0_Setup_Tool/Cac_phan_mem_can_chuan_bi.docx
+++ b/Day0_Setup_Tool/Cac_phan_mem_can_chuan_bi.docx
@@ -8,12 +8,122 @@
         <w:spacing w:line="360" w:lineRule="auto"/>
         <w:ind w:firstLine="720"/>
         <w:jc w:val="center"/>
-      </w:pPr>
-      <w:r>
-        <w:t>Các phần mềm cần cài đặt</w:t>
-      </w:r>
-      <w:r>
-        <w:t xml:space="preserve"> </w:t>
+        <w:rPr>
+          <w:sz w:val="48"/>
+          <w:szCs w:val="48"/>
+        </w:rPr>
+      </w:pPr>
+      <w:proofErr w:type="spellStart"/>
+      <w:r>
+        <w:rPr>
+          <w:sz w:val="48"/>
+          <w:szCs w:val="48"/>
+        </w:rPr>
+        <w:t>Các</w:t>
+      </w:r>
+      <w:proofErr w:type="spellEnd"/>
+      <w:r>
+        <w:rPr>
+          <w:sz w:val="48"/>
+          <w:szCs w:val="48"/>
+        </w:rPr>
+        <w:t xml:space="preserve"> </w:t>
+      </w:r>
+      <w:proofErr w:type="spellStart"/>
+      <w:r>
+        <w:rPr>
+          <w:sz w:val="48"/>
+          <w:szCs w:val="48"/>
+        </w:rPr>
+        <w:t>phần</w:t>
+      </w:r>
+      <w:proofErr w:type="spellEnd"/>
+      <w:r>
+        <w:rPr>
+          <w:sz w:val="48"/>
+          <w:szCs w:val="48"/>
+        </w:rPr>
+        <w:t xml:space="preserve"> </w:t>
+      </w:r>
+      <w:proofErr w:type="spellStart"/>
+      <w:r>
+        <w:rPr>
+          <w:sz w:val="48"/>
+          <w:szCs w:val="48"/>
+        </w:rPr>
+        <w:t>mềm</w:t>
+      </w:r>
+      <w:proofErr w:type="spellEnd"/>
+      <w:r>
+        <w:rPr>
+          <w:sz w:val="48"/>
+          <w:szCs w:val="48"/>
+        </w:rPr>
+        <w:t xml:space="preserve"> </w:t>
+      </w:r>
+      <w:proofErr w:type="spellStart"/>
+      <w:r>
+        <w:rPr>
+          <w:sz w:val="48"/>
+          <w:szCs w:val="48"/>
+        </w:rPr>
+        <w:t>cần</w:t>
+      </w:r>
+      <w:proofErr w:type="spellEnd"/>
+      <w:r>
+        <w:rPr>
+          <w:sz w:val="48"/>
+          <w:szCs w:val="48"/>
+        </w:rPr>
+        <w:t xml:space="preserve"> </w:t>
+      </w:r>
+      <w:proofErr w:type="spellStart"/>
+      <w:r>
+        <w:rPr>
+          <w:sz w:val="48"/>
+          <w:szCs w:val="48"/>
+        </w:rPr>
+        <w:t>cài</w:t>
+      </w:r>
+      <w:proofErr w:type="spellEnd"/>
+      <w:r>
+        <w:rPr>
+          <w:sz w:val="48"/>
+          <w:szCs w:val="48"/>
+        </w:rPr>
+        <w:t xml:space="preserve"> </w:t>
+      </w:r>
+      <w:proofErr w:type="spellStart"/>
+      <w:r>
+        <w:rPr>
+          <w:sz w:val="48"/>
+          <w:szCs w:val="48"/>
+        </w:rPr>
+        <w:t>đặt</w:t>
+      </w:r>
+      <w:proofErr w:type="spellEnd"/>
+      <w:r>
+        <w:rPr>
+          <w:sz w:val="48"/>
+          <w:szCs w:val="48"/>
+        </w:rPr>
+        <w:t xml:space="preserve"> </w:t>
+      </w:r>
+      <w:proofErr w:type="spellStart"/>
+      <w:r>
+        <w:rPr>
+          <w:sz w:val="48"/>
+          <w:szCs w:val="48"/>
+        </w:rPr>
+        <w:t>cho</w:t>
+      </w:r>
+      <w:proofErr w:type="spellEnd"/>
+      <w:r>
+        <w:rPr>
+          <w:sz w:val="48"/>
+          <w:szCs w:val="48"/>
+        </w:rPr>
+        <w:t xml:space="preserve"> Frontend</w:t>
       </w:r>
     </w:p>
     <w:p>
@@ -42,8 +152,29 @@
       <w:r>
         <w:t xml:space="preserve"> </w:t>
       </w:r>
-      <w:r>
-        <w:t>dùng cho việc code Frontend</w:t>
+      <w:proofErr w:type="spellStart"/>
+      <w:r>
+        <w:t>dùng</w:t>
+      </w:r>
+      <w:proofErr w:type="spellEnd"/>
+      <w:r>
+        <w:t xml:space="preserve"> </w:t>
+      </w:r>
+      <w:proofErr w:type="spellStart"/>
+      <w:r>
+        <w:t>cho</w:t>
+      </w:r>
+      <w:proofErr w:type="spellEnd"/>
+      <w:r>
+        <w:t xml:space="preserve"> </w:t>
+      </w:r>
+      <w:proofErr w:type="spellStart"/>
+      <w:r>
+        <w:t>việc</w:t>
+      </w:r>
+      <w:proofErr w:type="spellEnd"/>
+      <w:r>
+        <w:t xml:space="preserve"> code Frontend</w:t>
       </w:r>
       <w:r>
         <w:t xml:space="preserve"> </w:t>
@@ -51,6 +182,8 @@
       <w:r>
         <w:t>(HTML, CSS, JS)</w:t>
       </w:r>
+      <w:bookmarkStart w:id="0" w:name="_GoBack"/>
+      <w:bookmarkEnd w:id="0"/>
     </w:p>
     <w:p>
       <w:pPr>
@@ -82,8 +215,77 @@
         </w:numPr>
         <w:spacing w:line="360" w:lineRule="auto"/>
       </w:pPr>
-      <w:r>
-        <w:t xml:space="preserve">Tham khảo cách cài đặt và sử dụng Sublime text tại: </w:t>
+      <w:proofErr w:type="spellStart"/>
+      <w:r>
+        <w:t>Tham</w:t>
+      </w:r>
+      <w:proofErr w:type="spellEnd"/>
+      <w:r>
+        <w:t xml:space="preserve"> </w:t>
+      </w:r>
+      <w:proofErr w:type="spellStart"/>
+      <w:r>
+        <w:t>khảo</w:t>
+      </w:r>
+      <w:proofErr w:type="spellEnd"/>
+      <w:r>
+        <w:t xml:space="preserve"> </w:t>
+      </w:r>
+      <w:proofErr w:type="spellStart"/>
+      <w:r>
+        <w:t>cách</w:t>
+      </w:r>
+      <w:proofErr w:type="spellEnd"/>
+      <w:r>
+        <w:t xml:space="preserve"> </w:t>
+      </w:r>
+      <w:proofErr w:type="spellStart"/>
+      <w:r>
+        <w:t>cài</w:t>
+      </w:r>
+      <w:proofErr w:type="spellEnd"/>
+      <w:r>
+        <w:t xml:space="preserve"> </w:t>
+      </w:r>
+      <w:proofErr w:type="spellStart"/>
+      <w:r>
+        <w:t>đặt</w:t>
+      </w:r>
+      <w:proofErr w:type="spellEnd"/>
+      <w:r>
+        <w:t xml:space="preserve"> </w:t>
+      </w:r>
+      <w:proofErr w:type="spellStart"/>
+      <w:r>
+        <w:t>và</w:t>
+      </w:r>
+      <w:proofErr w:type="spellEnd"/>
+      <w:r>
+        <w:t xml:space="preserve"> </w:t>
+      </w:r>
+      <w:proofErr w:type="spellStart"/>
+      <w:r>
+        <w:t>sử</w:t>
+      </w:r>
+      <w:proofErr w:type="spellEnd"/>
+      <w:r>
+        <w:t xml:space="preserve"> </w:t>
+      </w:r>
+      <w:proofErr w:type="spellStart"/>
+      <w:r>
+        <w:t>dụng</w:t>
+      </w:r>
+      <w:proofErr w:type="spellEnd"/>
+      <w:r>
+        <w:t xml:space="preserve"> Sublime text </w:t>
+      </w:r>
+      <w:proofErr w:type="spellStart"/>
+      <w:r>
+        <w:t>tại</w:t>
+      </w:r>
+      <w:proofErr w:type="spellEnd"/>
+      <w:r>
+        <w:t xml:space="preserve">: </w:t>
       </w:r>
       <w:hyperlink r:id="rId6" w:history="1">
         <w:r>
@@ -93,8 +295,6 @@
           <w:t>https://hungit.net/huong-dan-cai-dat-su-dung-sublime-text-3.html</w:t>
         </w:r>
       </w:hyperlink>
-      <w:bookmarkStart w:id="0" w:name="_GoBack"/>
-      <w:bookmarkEnd w:id="0"/>
     </w:p>
     <w:p>
       <w:pPr>
@@ -105,8 +305,45 @@
         </w:numPr>
         <w:spacing w:line="360" w:lineRule="auto"/>
       </w:pPr>
-      <w:r>
-        <w:t xml:space="preserve">Một số phím tắt trong Sublime text: </w:t>
+      <w:proofErr w:type="spellStart"/>
+      <w:r>
+        <w:t>Một</w:t>
+      </w:r>
+      <w:proofErr w:type="spellEnd"/>
+      <w:r>
+        <w:t xml:space="preserve"> </w:t>
+      </w:r>
+      <w:proofErr w:type="spellStart"/>
+      <w:r>
+        <w:t>số</w:t>
+      </w:r>
+      <w:proofErr w:type="spellEnd"/>
+      <w:r>
+        <w:t xml:space="preserve"> </w:t>
+      </w:r>
+      <w:proofErr w:type="spellStart"/>
+      <w:r>
+        <w:t>phím</w:t>
+      </w:r>
+      <w:proofErr w:type="spellEnd"/>
+      <w:r>
+        <w:t xml:space="preserve"> </w:t>
+      </w:r>
+      <w:proofErr w:type="spellStart"/>
+      <w:r>
+        <w:t>tắt</w:t>
+      </w:r>
+      <w:proofErr w:type="spellEnd"/>
+      <w:r>
+        <w:t xml:space="preserve"> </w:t>
+      </w:r>
+      <w:proofErr w:type="spellStart"/>
+      <w:r>
+        <w:t>trong</w:t>
+      </w:r>
+      <w:proofErr w:type="spellEnd"/>
+      <w:r>
+        <w:t xml:space="preserve"> Sublime text: </w:t>
       </w:r>
       <w:hyperlink r:id="rId7" w:history="1">
         <w:r>
@@ -136,10 +373,71 @@
         <w:t xml:space="preserve"> </w:t>
       </w:r>
       <w:r>
-        <w:t xml:space="preserve">– trình duyệt chính </w:t>
-      </w:r>
-      <w:r>
-        <w:t>cho việc hiển thị và debug Frontend (HTML, CSS, JS)</w:t>
+        <w:t xml:space="preserve">– </w:t>
+      </w:r>
+      <w:proofErr w:type="spellStart"/>
+      <w:r>
+        <w:t>trình</w:t>
+      </w:r>
+      <w:proofErr w:type="spellEnd"/>
+      <w:r>
+        <w:t xml:space="preserve"> </w:t>
+      </w:r>
+      <w:proofErr w:type="spellStart"/>
+      <w:r>
+        <w:t>duyệt</w:t>
+      </w:r>
+      <w:proofErr w:type="spellEnd"/>
+      <w:r>
+        <w:t xml:space="preserve"> </w:t>
+      </w:r>
+      <w:proofErr w:type="spellStart"/>
+      <w:r>
+        <w:t>chính</w:t>
+      </w:r>
+      <w:proofErr w:type="spellEnd"/>
+      <w:r>
+        <w:t xml:space="preserve"> </w:t>
+      </w:r>
+      <w:proofErr w:type="spellStart"/>
+      <w:r>
+        <w:t>cho</w:t>
+      </w:r>
+      <w:proofErr w:type="spellEnd"/>
+      <w:r>
+        <w:t xml:space="preserve"> </w:t>
+      </w:r>
+      <w:proofErr w:type="spellStart"/>
+      <w:r>
+        <w:t>việc</w:t>
+      </w:r>
+      <w:proofErr w:type="spellEnd"/>
+      <w:r>
+        <w:t xml:space="preserve"> </w:t>
+      </w:r>
+      <w:proofErr w:type="spellStart"/>
+      <w:r>
+        <w:t>hiển</w:t>
+      </w:r>
+      <w:proofErr w:type="spellEnd"/>
+      <w:r>
+        <w:t xml:space="preserve"> </w:t>
+      </w:r>
+      <w:proofErr w:type="spellStart"/>
+      <w:r>
+        <w:t>thị</w:t>
+      </w:r>
+      <w:proofErr w:type="spellEnd"/>
+      <w:r>
+        <w:t xml:space="preserve"> </w:t>
+      </w:r>
+      <w:proofErr w:type="spellStart"/>
+      <w:r>
+        <w:t>và</w:t>
+      </w:r>
+      <w:proofErr w:type="spellEnd"/>
+      <w:r>
+        <w:t xml:space="preserve"> debug Frontend (HTML, CSS, JS)</w:t>
       </w:r>
     </w:p>
     <w:p>
@@ -158,29 +456,181 @@
         <w:t>GIT</w:t>
       </w:r>
       <w:r>
-        <w:t xml:space="preserve"> – tool cần phải biết để làm việc nhóm sau này</w:t>
-      </w:r>
+        <w:t xml:space="preserve"> – tool </w:t>
+      </w:r>
+      <w:proofErr w:type="spellStart"/>
+      <w:r>
+        <w:t>cần</w:t>
+      </w:r>
+      <w:proofErr w:type="spellEnd"/>
+      <w:r>
+        <w:t xml:space="preserve"> </w:t>
+      </w:r>
+      <w:proofErr w:type="spellStart"/>
+      <w:r>
+        <w:t>phải</w:t>
+      </w:r>
+      <w:proofErr w:type="spellEnd"/>
+      <w:r>
+        <w:t xml:space="preserve"> </w:t>
+      </w:r>
+      <w:proofErr w:type="spellStart"/>
+      <w:r>
+        <w:t>biết</w:t>
+      </w:r>
+      <w:proofErr w:type="spellEnd"/>
+      <w:r>
+        <w:t xml:space="preserve"> </w:t>
+      </w:r>
+      <w:proofErr w:type="spellStart"/>
+      <w:r>
+        <w:t>để</w:t>
+      </w:r>
+      <w:proofErr w:type="spellEnd"/>
+      <w:r>
+        <w:t xml:space="preserve"> </w:t>
+      </w:r>
+      <w:proofErr w:type="spellStart"/>
+      <w:r>
+        <w:t>làm</w:t>
+      </w:r>
+      <w:proofErr w:type="spellEnd"/>
+      <w:r>
+        <w:t xml:space="preserve"> </w:t>
+      </w:r>
+      <w:proofErr w:type="spellStart"/>
+      <w:r>
+        <w:t>việc</w:t>
+      </w:r>
+      <w:proofErr w:type="spellEnd"/>
+      <w:r>
+        <w:t xml:space="preserve"> </w:t>
+      </w:r>
+      <w:proofErr w:type="spellStart"/>
+      <w:r>
+        <w:t>nhóm</w:t>
+      </w:r>
+      <w:proofErr w:type="spellEnd"/>
+      <w:r>
+        <w:t xml:space="preserve"> </w:t>
+      </w:r>
+      <w:proofErr w:type="spellStart"/>
+      <w:r>
+        <w:t>sau</w:t>
+      </w:r>
+      <w:proofErr w:type="spellEnd"/>
+      <w:r>
+        <w:t xml:space="preserve"> </w:t>
+      </w:r>
+      <w:proofErr w:type="spellStart"/>
+      <w:r>
+        <w:t>này</w:t>
+      </w:r>
+      <w:proofErr w:type="spellEnd"/>
       <w:r>
         <w:t xml:space="preserve">, </w:t>
       </w:r>
+      <w:proofErr w:type="spellStart"/>
       <w:r>
         <w:t>mỗi</w:t>
       </w:r>
-      <w:r>
-        <w:t xml:space="preserve"> </w:t>
-      </w:r>
+      <w:proofErr w:type="spellEnd"/>
+      <w:r>
+        <w:t xml:space="preserve"> </w:t>
+      </w:r>
+      <w:proofErr w:type="spellStart"/>
       <w:r>
         <w:t>buổi</w:t>
       </w:r>
-      <w:r>
-        <w:t xml:space="preserve"> học của khóa PHP </w:t>
-      </w:r>
-      <w:r>
-        <w:t>này cũng sẽ</w:t>
-      </w:r>
-      <w:r>
-        <w:t xml:space="preserve"> sử dụng GIT để lưu trữ</w:t>
-      </w:r>
+      <w:proofErr w:type="spellEnd"/>
+      <w:r>
+        <w:t xml:space="preserve"> </w:t>
+      </w:r>
+      <w:proofErr w:type="spellStart"/>
+      <w:r>
+        <w:t>học</w:t>
+      </w:r>
+      <w:proofErr w:type="spellEnd"/>
+      <w:r>
+        <w:t xml:space="preserve"> </w:t>
+      </w:r>
+      <w:proofErr w:type="spellStart"/>
+      <w:r>
+        <w:t>của</w:t>
+      </w:r>
+      <w:proofErr w:type="spellEnd"/>
+      <w:r>
+        <w:t xml:space="preserve"> </w:t>
+      </w:r>
+      <w:proofErr w:type="spellStart"/>
+      <w:r>
+        <w:t>khóa</w:t>
+      </w:r>
+      <w:proofErr w:type="spellEnd"/>
+      <w:r>
+        <w:t xml:space="preserve"> PHP </w:t>
+      </w:r>
+      <w:proofErr w:type="spellStart"/>
+      <w:r>
+        <w:t>này</w:t>
+      </w:r>
+      <w:proofErr w:type="spellEnd"/>
+      <w:r>
+        <w:t xml:space="preserve"> </w:t>
+      </w:r>
+      <w:proofErr w:type="spellStart"/>
+      <w:r>
+        <w:t>cũng</w:t>
+      </w:r>
+      <w:proofErr w:type="spellEnd"/>
+      <w:r>
+        <w:t xml:space="preserve"> </w:t>
+      </w:r>
+      <w:proofErr w:type="spellStart"/>
+      <w:r>
+        <w:t>sẽ</w:t>
+      </w:r>
+      <w:proofErr w:type="spellEnd"/>
+      <w:r>
+        <w:t xml:space="preserve"> </w:t>
+      </w:r>
+      <w:proofErr w:type="spellStart"/>
+      <w:r>
+        <w:t>sử</w:t>
+      </w:r>
+      <w:proofErr w:type="spellEnd"/>
+      <w:r>
+        <w:t xml:space="preserve"> </w:t>
+      </w:r>
+      <w:proofErr w:type="spellStart"/>
+      <w:r>
+        <w:t>dụng</w:t>
+      </w:r>
+      <w:proofErr w:type="spellEnd"/>
+      <w:r>
+        <w:t xml:space="preserve"> GIT </w:t>
+      </w:r>
+      <w:proofErr w:type="spellStart"/>
+      <w:r>
+        <w:t>để</w:t>
+      </w:r>
+      <w:proofErr w:type="spellEnd"/>
+      <w:r>
+        <w:t xml:space="preserve"> </w:t>
+      </w:r>
+      <w:proofErr w:type="spellStart"/>
+      <w:r>
+        <w:t>lưu</w:t>
+      </w:r>
+      <w:proofErr w:type="spellEnd"/>
+      <w:r>
+        <w:t xml:space="preserve"> </w:t>
+      </w:r>
+      <w:proofErr w:type="spellStart"/>
+      <w:r>
+        <w:t>trữ</w:t>
+      </w:r>
+      <w:proofErr w:type="spellEnd"/>
     </w:p>
     <w:p>
       <w:pPr>
@@ -212,8 +662,53 @@
         </w:numPr>
         <w:spacing w:line="360" w:lineRule="auto"/>
       </w:pPr>
-      <w:r>
-        <w:t xml:space="preserve">Tham khảo cách cài đặt GIT tại: </w:t>
+      <w:proofErr w:type="spellStart"/>
+      <w:r>
+        <w:t>Tham</w:t>
+      </w:r>
+      <w:proofErr w:type="spellEnd"/>
+      <w:r>
+        <w:t xml:space="preserve"> </w:t>
+      </w:r>
+      <w:proofErr w:type="spellStart"/>
+      <w:r>
+        <w:t>khảo</w:t>
+      </w:r>
+      <w:proofErr w:type="spellEnd"/>
+      <w:r>
+        <w:t xml:space="preserve"> </w:t>
+      </w:r>
+      <w:proofErr w:type="spellStart"/>
+      <w:r>
+        <w:t>cách</w:t>
+      </w:r>
+      <w:proofErr w:type="spellEnd"/>
+      <w:r>
+        <w:t xml:space="preserve"> </w:t>
+      </w:r>
+      <w:proofErr w:type="spellStart"/>
+      <w:r>
+        <w:t>cài</w:t>
+      </w:r>
+      <w:proofErr w:type="spellEnd"/>
+      <w:r>
+        <w:t xml:space="preserve"> </w:t>
+      </w:r>
+      <w:proofErr w:type="spellStart"/>
+      <w:r>
+        <w:t>đặt</w:t>
+      </w:r>
+      <w:proofErr w:type="spellEnd"/>
+      <w:r>
+        <w:t xml:space="preserve"> GIT </w:t>
+      </w:r>
+      <w:proofErr w:type="spellStart"/>
+      <w:r>
+        <w:t>tại</w:t>
+      </w:r>
+      <w:proofErr w:type="spellEnd"/>
+      <w:r>
+        <w:t xml:space="preserve">: </w:t>
       </w:r>
       <w:hyperlink r:id="rId9" w:history="1">
         <w:r>
@@ -233,8 +728,45 @@
         </w:numPr>
         <w:spacing w:line="360" w:lineRule="auto"/>
       </w:pPr>
-      <w:r>
-        <w:t xml:space="preserve">Tìm hiểu thêm về GIT tại: </w:t>
+      <w:proofErr w:type="spellStart"/>
+      <w:r>
+        <w:t>Tìm</w:t>
+      </w:r>
+      <w:proofErr w:type="spellEnd"/>
+      <w:r>
+        <w:t xml:space="preserve"> </w:t>
+      </w:r>
+      <w:proofErr w:type="spellStart"/>
+      <w:r>
+        <w:t>hiểu</w:t>
+      </w:r>
+      <w:proofErr w:type="spellEnd"/>
+      <w:r>
+        <w:t xml:space="preserve"> </w:t>
+      </w:r>
+      <w:proofErr w:type="spellStart"/>
+      <w:r>
+        <w:t>thêm</w:t>
+      </w:r>
+      <w:proofErr w:type="spellEnd"/>
+      <w:r>
+        <w:t xml:space="preserve"> </w:t>
+      </w:r>
+      <w:proofErr w:type="spellStart"/>
+      <w:r>
+        <w:t>về</w:t>
+      </w:r>
+      <w:proofErr w:type="spellEnd"/>
+      <w:r>
+        <w:t xml:space="preserve"> GIT </w:t>
+      </w:r>
+      <w:proofErr w:type="spellStart"/>
+      <w:r>
+        <w:t>tại</w:t>
+      </w:r>
+      <w:proofErr w:type="spellEnd"/>
+      <w:r>
+        <w:t xml:space="preserve">: </w:t>
       </w:r>
       <w:hyperlink r:id="rId10" w:history="1">
         <w:r>
@@ -254,14 +786,88 @@
         </w:numPr>
         <w:spacing w:line="360" w:lineRule="auto"/>
       </w:pPr>
+      <w:proofErr w:type="spellStart"/>
       <w:r>
         <w:rPr>
           <w:b/>
         </w:rPr>
         <w:t>Cmder</w:t>
       </w:r>
-      <w:r>
-        <w:t xml:space="preserve"> – Tool command line, sử dụng thay thế cho Cmd mặc định của Window</w:t>
+      <w:proofErr w:type="spellEnd"/>
+      <w:r>
+        <w:t xml:space="preserve"> – Tool command line, </w:t>
+      </w:r>
+      <w:proofErr w:type="spellStart"/>
+      <w:r>
+        <w:t>sử</w:t>
+      </w:r>
+      <w:proofErr w:type="spellEnd"/>
+      <w:r>
+        <w:t xml:space="preserve"> </w:t>
+      </w:r>
+      <w:proofErr w:type="spellStart"/>
+      <w:r>
+        <w:t>dụng</w:t>
+      </w:r>
+      <w:proofErr w:type="spellEnd"/>
+      <w:r>
+        <w:t xml:space="preserve"> </w:t>
+      </w:r>
+      <w:proofErr w:type="spellStart"/>
+      <w:r>
+        <w:t>thay</w:t>
+      </w:r>
+      <w:proofErr w:type="spellEnd"/>
+      <w:r>
+        <w:t xml:space="preserve"> </w:t>
+      </w:r>
+      <w:proofErr w:type="spellStart"/>
+      <w:r>
+        <w:t>thế</w:t>
+      </w:r>
+      <w:proofErr w:type="spellEnd"/>
+      <w:r>
+        <w:t xml:space="preserve"> </w:t>
+      </w:r>
+      <w:proofErr w:type="spellStart"/>
+      <w:r>
+        <w:t>cho</w:t>
+      </w:r>
+      <w:proofErr w:type="spellEnd"/>
+      <w:r>
+        <w:t xml:space="preserve"> </w:t>
+      </w:r>
+      <w:proofErr w:type="spellStart"/>
+      <w:r>
+        <w:t>Cmd</w:t>
+      </w:r>
+      <w:proofErr w:type="spellEnd"/>
+      <w:r>
+        <w:t xml:space="preserve"> </w:t>
+      </w:r>
+      <w:proofErr w:type="spellStart"/>
+      <w:r>
+        <w:t>mặc</w:t>
+      </w:r>
+      <w:proofErr w:type="spellEnd"/>
+      <w:r>
+        <w:t xml:space="preserve"> </w:t>
+      </w:r>
+      <w:proofErr w:type="spellStart"/>
+      <w:r>
+        <w:t>định</w:t>
+      </w:r>
+      <w:proofErr w:type="spellEnd"/>
+      <w:r>
+        <w:t xml:space="preserve"> </w:t>
+      </w:r>
+      <w:proofErr w:type="spellStart"/>
+      <w:r>
+        <w:t>của</w:t>
+      </w:r>
+      <w:proofErr w:type="spellEnd"/>
+      <w:r>
+        <w:t xml:space="preserve"> Window</w:t>
       </w:r>
     </w:p>
     <w:p>
@@ -366,8 +972,133 @@
         <w:t>Skype</w:t>
       </w:r>
       <w:r>
-        <w:t xml:space="preserve"> – Ứng dụng chat và trao đổi chính giữa giáo viên và các học viên trong khóa học</w:t>
-      </w:r>
+        <w:t xml:space="preserve"> – </w:t>
+      </w:r>
+      <w:proofErr w:type="spellStart"/>
+      <w:r>
+        <w:t>Ứng</w:t>
+      </w:r>
+      <w:proofErr w:type="spellEnd"/>
+      <w:r>
+        <w:t xml:space="preserve"> </w:t>
+      </w:r>
+      <w:proofErr w:type="spellStart"/>
+      <w:r>
+        <w:t>dụng</w:t>
+      </w:r>
+      <w:proofErr w:type="spellEnd"/>
+      <w:r>
+        <w:t xml:space="preserve"> chat </w:t>
+      </w:r>
+      <w:proofErr w:type="spellStart"/>
+      <w:r>
+        <w:t>và</w:t>
+      </w:r>
+      <w:proofErr w:type="spellEnd"/>
+      <w:r>
+        <w:t xml:space="preserve"> </w:t>
+      </w:r>
+      <w:proofErr w:type="spellStart"/>
+      <w:r>
+        <w:t>trao</w:t>
+      </w:r>
+      <w:proofErr w:type="spellEnd"/>
+      <w:r>
+        <w:t xml:space="preserve"> </w:t>
+      </w:r>
+      <w:proofErr w:type="spellStart"/>
+      <w:r>
+        <w:t>đổi</w:t>
+      </w:r>
+      <w:proofErr w:type="spellEnd"/>
+      <w:r>
+        <w:t xml:space="preserve"> </w:t>
+      </w:r>
+      <w:proofErr w:type="spellStart"/>
+      <w:r>
+        <w:t>chính</w:t>
+      </w:r>
+      <w:proofErr w:type="spellEnd"/>
+      <w:r>
+        <w:t xml:space="preserve"> </w:t>
+      </w:r>
+      <w:proofErr w:type="spellStart"/>
+      <w:r>
+        <w:t>giữa</w:t>
+      </w:r>
+      <w:proofErr w:type="spellEnd"/>
+      <w:r>
+        <w:t xml:space="preserve"> </w:t>
+      </w:r>
+      <w:proofErr w:type="spellStart"/>
+      <w:r>
+        <w:t>giáo</w:t>
+      </w:r>
+      <w:proofErr w:type="spellEnd"/>
+      <w:r>
+        <w:t xml:space="preserve"> </w:t>
+      </w:r>
+      <w:proofErr w:type="spellStart"/>
+      <w:r>
+        <w:t>viên</w:t>
+      </w:r>
+      <w:proofErr w:type="spellEnd"/>
+      <w:r>
+        <w:t xml:space="preserve"> </w:t>
+      </w:r>
+      <w:proofErr w:type="spellStart"/>
+      <w:r>
+        <w:t>và</w:t>
+      </w:r>
+      <w:proofErr w:type="spellEnd"/>
+      <w:r>
+        <w:t xml:space="preserve"> </w:t>
+      </w:r>
+      <w:proofErr w:type="spellStart"/>
+      <w:r>
+        <w:t>các</w:t>
+      </w:r>
+      <w:proofErr w:type="spellEnd"/>
+      <w:r>
+        <w:t xml:space="preserve"> </w:t>
+      </w:r>
+      <w:proofErr w:type="spellStart"/>
+      <w:r>
+        <w:t>học</w:t>
+      </w:r>
+      <w:proofErr w:type="spellEnd"/>
+      <w:r>
+        <w:t xml:space="preserve"> </w:t>
+      </w:r>
+      <w:proofErr w:type="spellStart"/>
+      <w:r>
+        <w:t>viên</w:t>
+      </w:r>
+      <w:proofErr w:type="spellEnd"/>
+      <w:r>
+        <w:t xml:space="preserve"> </w:t>
+      </w:r>
+      <w:proofErr w:type="spellStart"/>
+      <w:r>
+        <w:t>trong</w:t>
+      </w:r>
+      <w:proofErr w:type="spellEnd"/>
+      <w:r>
+        <w:t xml:space="preserve"> </w:t>
+      </w:r>
+      <w:proofErr w:type="spellStart"/>
+      <w:r>
+        <w:t>khóa</w:t>
+      </w:r>
+      <w:proofErr w:type="spellEnd"/>
+      <w:r>
+        <w:t xml:space="preserve"> </w:t>
+      </w:r>
+      <w:proofErr w:type="spellStart"/>
+      <w:r>
+        <w:t>học</w:t>
+      </w:r>
+      <w:proofErr w:type="spellEnd"/>
     </w:p>
     <w:p>
       <w:pPr>
@@ -399,15 +1130,123 @@
         </w:numPr>
         <w:spacing w:line="360" w:lineRule="auto"/>
       </w:pPr>
-      <w:r>
-        <w:t>Cách cài đặt: giữ nguyên các mặc định</w:t>
-      </w:r>
-      <w:r>
-        <w:t xml:space="preserve"> </w:t>
-      </w:r>
-      <w:r>
-        <w:t>và ấn Next cho đến khi hoàn thành</w:t>
-      </w:r>
+      <w:proofErr w:type="spellStart"/>
+      <w:r>
+        <w:t>Cách</w:t>
+      </w:r>
+      <w:proofErr w:type="spellEnd"/>
+      <w:r>
+        <w:t xml:space="preserve"> </w:t>
+      </w:r>
+      <w:proofErr w:type="spellStart"/>
+      <w:r>
+        <w:t>cài</w:t>
+      </w:r>
+      <w:proofErr w:type="spellEnd"/>
+      <w:r>
+        <w:t xml:space="preserve"> </w:t>
+      </w:r>
+      <w:proofErr w:type="spellStart"/>
+      <w:r>
+        <w:t>đặt</w:t>
+      </w:r>
+      <w:proofErr w:type="spellEnd"/>
+      <w:r>
+        <w:t xml:space="preserve">: </w:t>
+      </w:r>
+      <w:proofErr w:type="spellStart"/>
+      <w:r>
+        <w:t>giữ</w:t>
+      </w:r>
+      <w:proofErr w:type="spellEnd"/>
+      <w:r>
+        <w:t xml:space="preserve"> </w:t>
+      </w:r>
+      <w:proofErr w:type="spellStart"/>
+      <w:r>
+        <w:t>nguyên</w:t>
+      </w:r>
+      <w:proofErr w:type="spellEnd"/>
+      <w:r>
+        <w:t xml:space="preserve"> </w:t>
+      </w:r>
+      <w:proofErr w:type="spellStart"/>
+      <w:r>
+        <w:t>các</w:t>
+      </w:r>
+      <w:proofErr w:type="spellEnd"/>
+      <w:r>
+        <w:t xml:space="preserve"> </w:t>
+      </w:r>
+      <w:proofErr w:type="spellStart"/>
+      <w:r>
+        <w:t>mặc</w:t>
+      </w:r>
+      <w:proofErr w:type="spellEnd"/>
+      <w:r>
+        <w:t xml:space="preserve"> </w:t>
+      </w:r>
+      <w:proofErr w:type="spellStart"/>
+      <w:r>
+        <w:t>định</w:t>
+      </w:r>
+      <w:proofErr w:type="spellEnd"/>
+      <w:r>
+        <w:t xml:space="preserve"> </w:t>
+      </w:r>
+      <w:proofErr w:type="spellStart"/>
+      <w:r>
+        <w:t>và</w:t>
+      </w:r>
+      <w:proofErr w:type="spellEnd"/>
+      <w:r>
+        <w:t xml:space="preserve"> </w:t>
+      </w:r>
+      <w:proofErr w:type="spellStart"/>
+      <w:r>
+        <w:t>ấn</w:t>
+      </w:r>
+      <w:proofErr w:type="spellEnd"/>
+      <w:r>
+        <w:t xml:space="preserve"> Next </w:t>
+      </w:r>
+      <w:proofErr w:type="spellStart"/>
+      <w:r>
+        <w:t>cho</w:t>
+      </w:r>
+      <w:proofErr w:type="spellEnd"/>
+      <w:r>
+        <w:t xml:space="preserve"> </w:t>
+      </w:r>
+      <w:proofErr w:type="spellStart"/>
+      <w:r>
+        <w:t>đến</w:t>
+      </w:r>
+      <w:proofErr w:type="spellEnd"/>
+      <w:r>
+        <w:t xml:space="preserve"> </w:t>
+      </w:r>
+      <w:proofErr w:type="spellStart"/>
+      <w:r>
+        <w:t>khi</w:t>
+      </w:r>
+      <w:proofErr w:type="spellEnd"/>
+      <w:r>
+        <w:t xml:space="preserve"> </w:t>
+      </w:r>
+      <w:proofErr w:type="spellStart"/>
+      <w:r>
+        <w:t>hoàn</w:t>
+      </w:r>
+      <w:proofErr w:type="spellEnd"/>
+      <w:r>
+        <w:t xml:space="preserve"> </w:t>
+      </w:r>
+      <w:proofErr w:type="spellStart"/>
+      <w:r>
+        <w:t>thành</w:t>
+      </w:r>
+      <w:proofErr w:type="spellEnd"/>
     </w:p>
     <w:sectPr>
       <w:pgSz w:w="12240" w:h="15840"/>

</xml_diff>

<commit_message>
Update phan mem Photoshop
</commit_message>
<xml_diff>
--- a/Day0_Setup_Tool/Cac_phan_mem_can_chuan_bi.docx
+++ b/Day0_Setup_Tool/Cac_phan_mem_can_chuan_bi.docx
@@ -1,6 +1,6 @@
 
 <file path=word/document.xml><?xml version="1.0" encoding="utf-8"?>
-<w:document xmlns:wpc="http://schemas.microsoft.com/office/word/2010/wordprocessingCanvas" xmlns:mc="http://schemas.openxmlformats.org/markup-compatibility/2006" xmlns:o="urn:schemas-microsoft-com:office:office" xmlns:r="http://schemas.openxmlformats.org/officeDocument/2006/relationships" xmlns:m="http://schemas.openxmlformats.org/officeDocument/2006/math" xmlns:v="urn:schemas-microsoft-com:vml" xmlns:wp14="http://schemas.microsoft.com/office/word/2010/wordprocessingDrawing" xmlns:wp="http://schemas.openxmlformats.org/drawingml/2006/wordprocessingDrawing" xmlns:w10="urn:schemas-microsoft-com:office:word" xmlns:w="http://schemas.openxmlformats.org/wordprocessingml/2006/main" xmlns:w14="http://schemas.microsoft.com/office/word/2010/wordml" xmlns:w15="http://schemas.microsoft.com/office/word/2012/wordml" xmlns:wpg="http://schemas.microsoft.com/office/word/2010/wordprocessingGroup" xmlns:wpi="http://schemas.microsoft.com/office/word/2010/wordprocessingInk" xmlns:wne="http://schemas.microsoft.com/office/word/2006/wordml" xmlns:wps="http://schemas.microsoft.com/office/word/2010/wordprocessingShape" mc:Ignorable="w14 w15 wp14">
+<w:document xmlns:wpc="http://schemas.microsoft.com/office/word/2010/wordprocessingCanvas" xmlns:cx="http://schemas.microsoft.com/office/drawing/2014/chartex" xmlns:mc="http://schemas.openxmlformats.org/markup-compatibility/2006" xmlns:o="urn:schemas-microsoft-com:office:office" xmlns:r="http://schemas.openxmlformats.org/officeDocument/2006/relationships" xmlns:m="http://schemas.openxmlformats.org/officeDocument/2006/math" xmlns:v="urn:schemas-microsoft-com:vml" xmlns:wp14="http://schemas.microsoft.com/office/word/2010/wordprocessingDrawing" xmlns:wp="http://schemas.openxmlformats.org/drawingml/2006/wordprocessingDrawing" xmlns:w10="urn:schemas-microsoft-com:office:word" xmlns:w="http://schemas.openxmlformats.org/wordprocessingml/2006/main" xmlns:w14="http://schemas.microsoft.com/office/word/2010/wordml" xmlns:w15="http://schemas.microsoft.com/office/word/2012/wordml" xmlns:w16se="http://schemas.microsoft.com/office/word/2015/wordml/symex" xmlns:wpg="http://schemas.microsoft.com/office/word/2010/wordprocessingGroup" xmlns:wpi="http://schemas.microsoft.com/office/word/2010/wordprocessingInk" xmlns:wne="http://schemas.microsoft.com/office/word/2006/wordml" xmlns:wps="http://schemas.microsoft.com/office/word/2010/wordprocessingShape" mc:Ignorable="w14 w15 w16se wp14">
   <w:body>
     <w:p>
       <w:pPr>
@@ -182,8 +182,6 @@
       <w:r>
         <w:t>(HTML, CSS, JS)</w:t>
       </w:r>
-      <w:bookmarkStart w:id="0" w:name="_GoBack"/>
-      <w:bookmarkEnd w:id="0"/>
     </w:p>
     <w:p>
       <w:pPr>
@@ -912,6 +910,7 @@
       <w:r>
         <w:rPr>
           <w:noProof/>
+          <w:lang w:eastAsia="ja-JP"/>
         </w:rPr>
         <w:drawing>
           <wp:inline distT="0" distB="0" distL="0" distR="0" wp14:anchorId="2305E93E" wp14:editId="7F1269FE">
@@ -952,12 +951,6 @@
     </w:p>
     <w:p>
       <w:pPr>
-        <w:spacing w:line="360" w:lineRule="auto"/>
-        <w:ind w:left="720"/>
-      </w:pPr>
-    </w:p>
-    <w:p>
-      <w:pPr>
         <w:pStyle w:val="ListParagraph"/>
         <w:numPr>
           <w:ilvl w:val="0"/>
@@ -969,14 +962,68 @@
         <w:rPr>
           <w:b/>
         </w:rPr>
-        <w:t>Skype</w:t>
-      </w:r>
-      <w:r>
-        <w:t xml:space="preserve"> – </w:t>
-      </w:r>
-      <w:proofErr w:type="spellStart"/>
-      <w:r>
-        <w:t>Ứng</w:t>
+        <w:t>Photoshop CS6</w:t>
+      </w:r>
+      <w:r>
+        <w:t xml:space="preserve"> </w:t>
+      </w:r>
+      <w:r>
+        <w:t>–</w:t>
+      </w:r>
+      <w:r>
+        <w:t xml:space="preserve"> </w:t>
+      </w:r>
+      <w:proofErr w:type="spellStart"/>
+      <w:r>
+        <w:t>Phần</w:t>
+      </w:r>
+      <w:proofErr w:type="spellEnd"/>
+      <w:r>
+        <w:t xml:space="preserve"> </w:t>
+      </w:r>
+      <w:proofErr w:type="spellStart"/>
+      <w:r>
+        <w:t>mềm</w:t>
+      </w:r>
+      <w:proofErr w:type="spellEnd"/>
+      <w:r>
+        <w:t xml:space="preserve"> </w:t>
+      </w:r>
+      <w:proofErr w:type="spellStart"/>
+      <w:r>
+        <w:t>chỉnh</w:t>
+      </w:r>
+      <w:proofErr w:type="spellEnd"/>
+      <w:r>
+        <w:t xml:space="preserve"> </w:t>
+      </w:r>
+      <w:proofErr w:type="spellStart"/>
+      <w:r>
+        <w:t>sửa</w:t>
+      </w:r>
+      <w:proofErr w:type="spellEnd"/>
+      <w:r>
+        <w:t xml:space="preserve"> </w:t>
+      </w:r>
+      <w:proofErr w:type="spellStart"/>
+      <w:r>
+        <w:t>ảnh</w:t>
+      </w:r>
+      <w:proofErr w:type="spellEnd"/>
+      <w:r>
+        <w:t xml:space="preserve">, </w:t>
+      </w:r>
+      <w:proofErr w:type="spellStart"/>
+      <w:r>
+        <w:t>được</w:t>
+      </w:r>
+      <w:proofErr w:type="spellEnd"/>
+      <w:r>
+        <w:t xml:space="preserve"> </w:t>
+      </w:r>
+      <w:proofErr w:type="spellStart"/>
+      <w:r>
+        <w:t>sử</w:t>
       </w:r>
       <w:proofErr w:type="spellEnd"/>
       <w:r>
@@ -988,95 +1035,31 @@
       </w:r>
       <w:proofErr w:type="spellEnd"/>
       <w:r>
-        <w:t xml:space="preserve"> chat </w:t>
-      </w:r>
-      <w:proofErr w:type="spellStart"/>
-      <w:r>
-        <w:t>và</w:t>
-      </w:r>
-      <w:proofErr w:type="spellEnd"/>
-      <w:r>
-        <w:t xml:space="preserve"> </w:t>
-      </w:r>
-      <w:proofErr w:type="spellStart"/>
-      <w:r>
-        <w:t>trao</w:t>
-      </w:r>
-      <w:proofErr w:type="spellEnd"/>
-      <w:r>
-        <w:t xml:space="preserve"> </w:t>
-      </w:r>
-      <w:proofErr w:type="spellStart"/>
-      <w:r>
-        <w:t>đổi</w:t>
-      </w:r>
-      <w:proofErr w:type="spellEnd"/>
-      <w:r>
-        <w:t xml:space="preserve"> </w:t>
-      </w:r>
-      <w:proofErr w:type="spellStart"/>
-      <w:r>
-        <w:t>chính</w:t>
-      </w:r>
-      <w:proofErr w:type="spellEnd"/>
-      <w:r>
-        <w:t xml:space="preserve"> </w:t>
-      </w:r>
-      <w:proofErr w:type="spellStart"/>
-      <w:r>
-        <w:t>giữa</w:t>
-      </w:r>
-      <w:proofErr w:type="spellEnd"/>
-      <w:r>
-        <w:t xml:space="preserve"> </w:t>
-      </w:r>
-      <w:proofErr w:type="spellStart"/>
-      <w:r>
-        <w:t>giáo</w:t>
-      </w:r>
-      <w:proofErr w:type="spellEnd"/>
-      <w:r>
-        <w:t xml:space="preserve"> </w:t>
-      </w:r>
-      <w:proofErr w:type="spellStart"/>
-      <w:r>
-        <w:t>viên</w:t>
-      </w:r>
-      <w:proofErr w:type="spellEnd"/>
-      <w:r>
-        <w:t xml:space="preserve"> </w:t>
-      </w:r>
-      <w:proofErr w:type="spellStart"/>
-      <w:r>
-        <w:t>và</w:t>
-      </w:r>
-      <w:proofErr w:type="spellEnd"/>
-      <w:r>
-        <w:t xml:space="preserve"> </w:t>
-      </w:r>
-      <w:proofErr w:type="spellStart"/>
-      <w:r>
-        <w:t>các</w:t>
-      </w:r>
-      <w:proofErr w:type="spellEnd"/>
-      <w:r>
-        <w:t xml:space="preserve"> </w:t>
-      </w:r>
-      <w:proofErr w:type="spellStart"/>
-      <w:r>
-        <w:t>học</w:t>
-      </w:r>
-      <w:proofErr w:type="spellEnd"/>
-      <w:r>
-        <w:t xml:space="preserve"> </w:t>
-      </w:r>
-      <w:proofErr w:type="spellStart"/>
-      <w:r>
-        <w:t>viên</w:t>
-      </w:r>
-      <w:proofErr w:type="spellEnd"/>
-      <w:r>
-        <w:t xml:space="preserve"> </w:t>
+        <w:t xml:space="preserve"> </w:t>
+      </w:r>
+      <w:proofErr w:type="spellStart"/>
+      <w:r>
+        <w:t>cho</w:t>
+      </w:r>
+      <w:proofErr w:type="spellEnd"/>
+      <w:r>
+        <w:t xml:space="preserve"> </w:t>
+      </w:r>
+      <w:proofErr w:type="spellStart"/>
+      <w:r>
+        <w:t>việc</w:t>
+      </w:r>
+      <w:proofErr w:type="spellEnd"/>
+      <w:r>
+        <w:t xml:space="preserve"> </w:t>
+      </w:r>
+      <w:proofErr w:type="spellStart"/>
+      <w:r>
+        <w:t>cắt</w:t>
+      </w:r>
+      <w:proofErr w:type="spellEnd"/>
+      <w:r>
+        <w:t xml:space="preserve"> HTML </w:t>
       </w:r>
       <w:proofErr w:type="spellStart"/>
       <w:r>
@@ -1110,9 +1093,274 @@
         <w:spacing w:line="360" w:lineRule="auto"/>
       </w:pPr>
       <w:r>
+        <w:lastRenderedPageBreak/>
+        <w:t xml:space="preserve">Link download </w:t>
+      </w:r>
+      <w:proofErr w:type="spellStart"/>
+      <w:r>
+        <w:t>bản</w:t>
+      </w:r>
+      <w:proofErr w:type="spellEnd"/>
+      <w:r>
+        <w:t xml:space="preserve"> </w:t>
+      </w:r>
+      <w:proofErr w:type="spellStart"/>
+      <w:r>
+        <w:t>Fullcrack</w:t>
+      </w:r>
+      <w:proofErr w:type="spellEnd"/>
+      <w:r>
+        <w:t xml:space="preserve">: </w:t>
+      </w:r>
+      <w:hyperlink r:id="rId13" w:history="1">
+        <w:r>
+          <w:rPr>
+            <w:rStyle w:val="Hyperlink"/>
+          </w:rPr>
+          <w:t>https://drive.google.com/drive/folders/1ubIxX73XOIw_GL_SWiZ07uF6eX5O_uGh</w:t>
+        </w:r>
+      </w:hyperlink>
+    </w:p>
+    <w:p>
+      <w:pPr>
+        <w:pStyle w:val="ListParagraph"/>
+        <w:numPr>
+          <w:ilvl w:val="0"/>
+          <w:numId w:val="3"/>
+        </w:numPr>
+        <w:spacing w:line="360" w:lineRule="auto"/>
+      </w:pPr>
+      <w:proofErr w:type="spellStart"/>
+      <w:r>
+        <w:t>Tham</w:t>
+      </w:r>
+      <w:proofErr w:type="spellEnd"/>
+      <w:r>
+        <w:t xml:space="preserve"> </w:t>
+      </w:r>
+      <w:proofErr w:type="spellStart"/>
+      <w:r>
+        <w:t>khảo</w:t>
+      </w:r>
+      <w:proofErr w:type="spellEnd"/>
+      <w:r>
+        <w:t xml:space="preserve"> </w:t>
+      </w:r>
+      <w:proofErr w:type="spellStart"/>
+      <w:r>
+        <w:t>cách</w:t>
+      </w:r>
+      <w:proofErr w:type="spellEnd"/>
+      <w:r>
+        <w:t xml:space="preserve"> </w:t>
+      </w:r>
+      <w:proofErr w:type="spellStart"/>
+      <w:r>
+        <w:t>cài</w:t>
+      </w:r>
+      <w:proofErr w:type="spellEnd"/>
+      <w:r>
+        <w:t xml:space="preserve"> </w:t>
+      </w:r>
+      <w:proofErr w:type="spellStart"/>
+      <w:r>
+        <w:t>đặt</w:t>
+      </w:r>
+      <w:proofErr w:type="spellEnd"/>
+      <w:r>
+        <w:t xml:space="preserve"> </w:t>
+      </w:r>
+      <w:proofErr w:type="spellStart"/>
+      <w:r>
+        <w:t>và</w:t>
+      </w:r>
+      <w:proofErr w:type="spellEnd"/>
+      <w:r>
+        <w:t xml:space="preserve"> crack </w:t>
+      </w:r>
+      <w:proofErr w:type="spellStart"/>
+      <w:r>
+        <w:t>tại</w:t>
+      </w:r>
+      <w:proofErr w:type="spellEnd"/>
+      <w:r>
+        <w:t>:</w:t>
+      </w:r>
+    </w:p>
+    <w:p>
+      <w:pPr>
+        <w:pStyle w:val="ListParagraph"/>
+        <w:spacing w:line="360" w:lineRule="auto"/>
+        <w:ind w:left="1080"/>
+      </w:pPr>
+      <w:hyperlink r:id="rId14" w:history="1">
+        <w:r>
+          <w:rPr>
+            <w:rStyle w:val="Hyperlink"/>
+          </w:rPr>
+          <w:t>https://hocthietkenoithat.org/huong-dan-cai-dat-download-photoshop-cs6-full-crack-mien-phi/</w:t>
+        </w:r>
+      </w:hyperlink>
+      <w:bookmarkStart w:id="0" w:name="_GoBack"/>
+      <w:bookmarkEnd w:id="0"/>
+    </w:p>
+    <w:p>
+      <w:pPr>
+        <w:pStyle w:val="ListParagraph"/>
+        <w:numPr>
+          <w:ilvl w:val="0"/>
+          <w:numId w:val="2"/>
+        </w:numPr>
+        <w:spacing w:line="360" w:lineRule="auto"/>
+      </w:pPr>
+      <w:r>
+        <w:rPr>
+          <w:b/>
+        </w:rPr>
+        <w:t>Skype</w:t>
+      </w:r>
+      <w:r>
+        <w:t xml:space="preserve"> – </w:t>
+      </w:r>
+      <w:proofErr w:type="spellStart"/>
+      <w:r>
+        <w:t>Ứng</w:t>
+      </w:r>
+      <w:proofErr w:type="spellEnd"/>
+      <w:r>
+        <w:t xml:space="preserve"> </w:t>
+      </w:r>
+      <w:proofErr w:type="spellStart"/>
+      <w:r>
+        <w:t>dụng</w:t>
+      </w:r>
+      <w:proofErr w:type="spellEnd"/>
+      <w:r>
+        <w:t xml:space="preserve"> chat </w:t>
+      </w:r>
+      <w:proofErr w:type="spellStart"/>
+      <w:r>
+        <w:t>và</w:t>
+      </w:r>
+      <w:proofErr w:type="spellEnd"/>
+      <w:r>
+        <w:t xml:space="preserve"> </w:t>
+      </w:r>
+      <w:proofErr w:type="spellStart"/>
+      <w:r>
+        <w:t>trao</w:t>
+      </w:r>
+      <w:proofErr w:type="spellEnd"/>
+      <w:r>
+        <w:t xml:space="preserve"> </w:t>
+      </w:r>
+      <w:proofErr w:type="spellStart"/>
+      <w:r>
+        <w:t>đổi</w:t>
+      </w:r>
+      <w:proofErr w:type="spellEnd"/>
+      <w:r>
+        <w:t xml:space="preserve"> </w:t>
+      </w:r>
+      <w:proofErr w:type="spellStart"/>
+      <w:r>
+        <w:t>chính</w:t>
+      </w:r>
+      <w:proofErr w:type="spellEnd"/>
+      <w:r>
+        <w:t xml:space="preserve"> </w:t>
+      </w:r>
+      <w:proofErr w:type="spellStart"/>
+      <w:r>
+        <w:t>giữa</w:t>
+      </w:r>
+      <w:proofErr w:type="spellEnd"/>
+      <w:r>
+        <w:t xml:space="preserve"> </w:t>
+      </w:r>
+      <w:proofErr w:type="spellStart"/>
+      <w:r>
+        <w:t>giáo</w:t>
+      </w:r>
+      <w:proofErr w:type="spellEnd"/>
+      <w:r>
+        <w:t xml:space="preserve"> </w:t>
+      </w:r>
+      <w:proofErr w:type="spellStart"/>
+      <w:r>
+        <w:t>viên</w:t>
+      </w:r>
+      <w:proofErr w:type="spellEnd"/>
+      <w:r>
+        <w:t xml:space="preserve"> </w:t>
+      </w:r>
+      <w:proofErr w:type="spellStart"/>
+      <w:r>
+        <w:t>và</w:t>
+      </w:r>
+      <w:proofErr w:type="spellEnd"/>
+      <w:r>
+        <w:t xml:space="preserve"> </w:t>
+      </w:r>
+      <w:proofErr w:type="spellStart"/>
+      <w:r>
+        <w:t>các</w:t>
+      </w:r>
+      <w:proofErr w:type="spellEnd"/>
+      <w:r>
+        <w:t xml:space="preserve"> </w:t>
+      </w:r>
+      <w:proofErr w:type="spellStart"/>
+      <w:r>
+        <w:t>học</w:t>
+      </w:r>
+      <w:proofErr w:type="spellEnd"/>
+      <w:r>
+        <w:t xml:space="preserve"> </w:t>
+      </w:r>
+      <w:proofErr w:type="spellStart"/>
+      <w:r>
+        <w:t>viên</w:t>
+      </w:r>
+      <w:proofErr w:type="spellEnd"/>
+      <w:r>
+        <w:t xml:space="preserve"> </w:t>
+      </w:r>
+      <w:proofErr w:type="spellStart"/>
+      <w:r>
+        <w:t>trong</w:t>
+      </w:r>
+      <w:proofErr w:type="spellEnd"/>
+      <w:r>
+        <w:t xml:space="preserve"> </w:t>
+      </w:r>
+      <w:proofErr w:type="spellStart"/>
+      <w:r>
+        <w:t>khóa</w:t>
+      </w:r>
+      <w:proofErr w:type="spellEnd"/>
+      <w:r>
+        <w:t xml:space="preserve"> </w:t>
+      </w:r>
+      <w:proofErr w:type="spellStart"/>
+      <w:r>
+        <w:t>học</w:t>
+      </w:r>
+      <w:proofErr w:type="spellEnd"/>
+    </w:p>
+    <w:p>
+      <w:pPr>
+        <w:pStyle w:val="ListParagraph"/>
+        <w:numPr>
+          <w:ilvl w:val="0"/>
+          <w:numId w:val="3"/>
+        </w:numPr>
+        <w:spacing w:line="360" w:lineRule="auto"/>
+      </w:pPr>
+      <w:r>
         <w:t xml:space="preserve">Link download: </w:t>
       </w:r>
-      <w:hyperlink r:id="rId13" w:history="1">
+      <w:hyperlink r:id="rId15" w:history="1">
         <w:r>
           <w:rPr>
             <w:rStyle w:val="Hyperlink"/>
@@ -1259,7 +1507,7 @@
 </file>
 
 <file path=word/numbering.xml><?xml version="1.0" encoding="utf-8"?>
-<w:numbering xmlns:wpc="http://schemas.microsoft.com/office/word/2010/wordprocessingCanvas" xmlns:mc="http://schemas.openxmlformats.org/markup-compatibility/2006" xmlns:o="urn:schemas-microsoft-com:office:office" xmlns:r="http://schemas.openxmlformats.org/officeDocument/2006/relationships" xmlns:m="http://schemas.openxmlformats.org/officeDocument/2006/math" xmlns:v="urn:schemas-microsoft-com:vml" xmlns:wp14="http://schemas.microsoft.com/office/word/2010/wordprocessingDrawing" xmlns:wp="http://schemas.openxmlformats.org/drawingml/2006/wordprocessingDrawing" xmlns:w10="urn:schemas-microsoft-com:office:word" xmlns:w="http://schemas.openxmlformats.org/wordprocessingml/2006/main" xmlns:w14="http://schemas.microsoft.com/office/word/2010/wordml" xmlns:w15="http://schemas.microsoft.com/office/word/2012/wordml" xmlns:wpg="http://schemas.microsoft.com/office/word/2010/wordprocessingGroup" xmlns:wpi="http://schemas.microsoft.com/office/word/2010/wordprocessingInk" xmlns:wne="http://schemas.microsoft.com/office/word/2006/wordml" xmlns:wps="http://schemas.microsoft.com/office/word/2010/wordprocessingShape" mc:Ignorable="w14 w15 wp14">
+<w:numbering xmlns:wpc="http://schemas.microsoft.com/office/word/2010/wordprocessingCanvas" xmlns:cx="http://schemas.microsoft.com/office/drawing/2014/chartex" xmlns:mc="http://schemas.openxmlformats.org/markup-compatibility/2006" xmlns:o="urn:schemas-microsoft-com:office:office" xmlns:r="http://schemas.openxmlformats.org/officeDocument/2006/relationships" xmlns:m="http://schemas.openxmlformats.org/officeDocument/2006/math" xmlns:v="urn:schemas-microsoft-com:vml" xmlns:wp14="http://schemas.microsoft.com/office/word/2010/wordprocessingDrawing" xmlns:wp="http://schemas.openxmlformats.org/drawingml/2006/wordprocessingDrawing" xmlns:w10="urn:schemas-microsoft-com:office:word" xmlns:w="http://schemas.openxmlformats.org/wordprocessingml/2006/main" xmlns:w14="http://schemas.microsoft.com/office/word/2010/wordml" xmlns:w15="http://schemas.microsoft.com/office/word/2012/wordml" xmlns:w16se="http://schemas.microsoft.com/office/word/2015/wordml/symex" xmlns:wpg="http://schemas.microsoft.com/office/word/2010/wordprocessingGroup" xmlns:wpi="http://schemas.microsoft.com/office/word/2010/wordprocessingInk" xmlns:wne="http://schemas.microsoft.com/office/word/2006/wordml" xmlns:wps="http://schemas.microsoft.com/office/word/2010/wordprocessingShape" mc:Ignorable="w14 w15 w16se wp14">
   <w:abstractNum w:abstractNumId="0" w15:restartNumberingAfterBreak="0">
     <w:nsid w:val="16806140"/>
     <w:multiLevelType w:val="hybridMultilevel"/>
@@ -1349,7 +1597,7 @@
   <w:abstractNum w:abstractNumId="1" w15:restartNumberingAfterBreak="0">
     <w:nsid w:val="21142715"/>
     <w:multiLevelType w:val="hybridMultilevel"/>
-    <w:tmpl w:val="6ED20830"/>
+    <w:tmpl w:val="6DCA489A"/>
     <w:lvl w:ilvl="0" w:tplc="0409000F">
       <w:start w:val="1"/>
       <w:numFmt w:val="decimal"/>
@@ -1914,7 +2162,7 @@
 </file>
 
 <file path=word/styles.xml><?xml version="1.0" encoding="utf-8"?>
-<w:styles xmlns:mc="http://schemas.openxmlformats.org/markup-compatibility/2006" xmlns:r="http://schemas.openxmlformats.org/officeDocument/2006/relationships" xmlns:w="http://schemas.openxmlformats.org/wordprocessingml/2006/main" xmlns:w14="http://schemas.microsoft.com/office/word/2010/wordml" xmlns:w15="http://schemas.microsoft.com/office/word/2012/wordml" mc:Ignorable="w14 w15">
+<w:styles xmlns:mc="http://schemas.openxmlformats.org/markup-compatibility/2006" xmlns:r="http://schemas.openxmlformats.org/officeDocument/2006/relationships" xmlns:w="http://schemas.openxmlformats.org/wordprocessingml/2006/main" xmlns:w14="http://schemas.microsoft.com/office/word/2010/wordml" xmlns:w15="http://schemas.microsoft.com/office/word/2012/wordml" xmlns:w16se="http://schemas.microsoft.com/office/word/2015/wordml/symex" mc:Ignorable="w14 w15 w16se">
   <w:docDefaults>
     <w:rPrDefault>
       <w:rPr>

</xml_diff>